<commit_message>
update doc to finish first problem
</commit_message>
<xml_diff>
--- a/hw1/report.docx
+++ b/hw1/report.docx
@@ -826,7 +826,7 @@
         </w:rPr>
         <w:t xml:space="preserve">all feature </w:t>
         <w:tab/>
-        <w:t xml:space="preserve">: </w:t>
+        <w:t>: 5.63779</w:t>
       </w:r>
       <w:r>
         <w:rPr>
@@ -837,7 +837,40 @@
           <w:szCs w:val="24"/>
           <w:vertAlign w:val="baseline"/>
         </w:rPr>
-        <w:t>5.63779+7.21544=12.85323</w:t>
+        <w:t>(public)</w:t>
+      </w:r>
+      <w:r>
+        <w:rPr>
+          <w:rFonts w:eastAsia="Times New Roman" w:cs="Times New Roman" w:ascii="Times New Roman" w:hAnsi="Times New Roman"/>
+          <w:position w:val="0"/>
+          <w:sz w:val="24"/>
+          <w:sz w:val="24"/>
+          <w:szCs w:val="24"/>
+          <w:vertAlign w:val="baseline"/>
+        </w:rPr>
+        <w:t>+7.21544</w:t>
+      </w:r>
+      <w:r>
+        <w:rPr>
+          <w:rFonts w:eastAsia="Times New Roman" w:cs="Times New Roman" w:ascii="Times New Roman" w:hAnsi="Times New Roman"/>
+          <w:position w:val="0"/>
+          <w:sz w:val="24"/>
+          <w:sz w:val="24"/>
+          <w:szCs w:val="24"/>
+          <w:vertAlign w:val="baseline"/>
+        </w:rPr>
+        <w:t>(private)</w:t>
+      </w:r>
+      <w:r>
+        <w:rPr>
+          <w:rFonts w:eastAsia="Times New Roman" w:cs="Times New Roman" w:ascii="Times New Roman" w:hAnsi="Times New Roman"/>
+          <w:position w:val="0"/>
+          <w:sz w:val="24"/>
+          <w:sz w:val="24"/>
+          <w:szCs w:val="24"/>
+          <w:vertAlign w:val="baseline"/>
+        </w:rPr>
+        <w:t>=12.85323</w:t>
       </w:r>
     </w:p>
     <w:p>
@@ -900,7 +933,195 @@
         </w:rPr>
         <w:t xml:space="preserve">pm 2.5 only </w:t>
         <w:tab/>
-        <w:t>:</w:t>
+        <w:t xml:space="preserve">: </w:t>
+      </w:r>
+      <w:r>
+        <w:rPr>
+          <w:rFonts w:eastAsia="Times New Roman" w:cs="Times New Roman" w:ascii="Times New Roman" w:hAnsi="Times New Roman"/>
+          <w:position w:val="0"/>
+          <w:sz w:val="24"/>
+          <w:sz w:val="24"/>
+          <w:szCs w:val="24"/>
+          <w:vertAlign w:val="baseline"/>
+        </w:rPr>
+        <w:t>5.90263(public)+7.22356(private)=13.12619</w:t>
+      </w:r>
+    </w:p>
+    <w:p>
+      <w:pPr>
+        <w:pStyle w:val="Normal"/>
+        <w:rPr/>
+      </w:pPr>
+      <w:r>
+        <w:rPr>
+          <w:rFonts w:eastAsia="Times New Roman" w:cs="Times New Roman" w:ascii="Times New Roman" w:hAnsi="Times New Roman"/>
+          <w:position w:val="0"/>
+          <w:sz w:val="24"/>
+          <w:sz w:val="24"/>
+          <w:szCs w:val="24"/>
+          <w:vertAlign w:val="baseline"/>
+        </w:rPr>
+        <w:tab/>
+        <w:tab/>
+      </w:r>
+    </w:p>
+    <w:p>
+      <w:pPr>
+        <w:pStyle w:val="Normal"/>
+        <w:rPr/>
+      </w:pPr>
+      <w:r>
+        <w:rPr>
+          <w:rFonts w:eastAsia="Times New Roman" w:cs="Times New Roman" w:ascii="Times New Roman" w:hAnsi="Times New Roman"/>
+          <w:position w:val="0"/>
+          <w:sz w:val="24"/>
+          <w:sz w:val="24"/>
+          <w:szCs w:val="24"/>
+          <w:vertAlign w:val="baseline"/>
+        </w:rPr>
+        <w:tab/>
+      </w:r>
+      <w:r>
+        <w:rPr>
+          <w:rFonts w:eastAsia="Times New Roman" w:cs="Times New Roman" w:ascii="Times New Roman" w:hAnsi="Times New Roman"/>
+          <w:b/>
+          <w:bCs/>
+          <w:position w:val="0"/>
+          <w:sz w:val="24"/>
+          <w:sz w:val="24"/>
+          <w:szCs w:val="24"/>
+          <w:vertAlign w:val="baseline"/>
+        </w:rPr>
+        <w:t xml:space="preserve">=&gt; </w:t>
+      </w:r>
+      <w:r>
+        <w:rPr>
+          <w:rFonts w:ascii="Times New Roman" w:hAnsi="Times New Roman" w:cs="Times New Roman" w:eastAsia="Times New Roman"/>
+          <w:b/>
+          <w:bCs/>
+          <w:position w:val="0"/>
+          <w:sz w:val="24"/>
+          <w:sz w:val="24"/>
+          <w:szCs w:val="24"/>
+          <w:vertAlign w:val="baseline"/>
+        </w:rPr>
+        <w:t>由上述的資料可以發現在指定的</w:t>
+      </w:r>
+      <w:r>
+        <w:rPr>
+          <w:rFonts w:eastAsia="Times New Roman" w:cs="Times New Roman" w:ascii="Times New Roman" w:hAnsi="Times New Roman"/>
+          <w:b/>
+          <w:bCs/>
+          <w:position w:val="0"/>
+          <w:sz w:val="24"/>
+          <w:sz w:val="24"/>
+          <w:szCs w:val="24"/>
+          <w:vertAlign w:val="baseline"/>
+        </w:rPr>
+        <w:t xml:space="preserve">learning rate </w:t>
+      </w:r>
+      <w:r>
+        <w:rPr>
+          <w:rFonts w:ascii="Times New Roman" w:hAnsi="Times New Roman" w:cs="Times New Roman" w:eastAsia="Times New Roman"/>
+          <w:b/>
+          <w:bCs/>
+          <w:position w:val="0"/>
+          <w:sz w:val="24"/>
+          <w:sz w:val="24"/>
+          <w:szCs w:val="24"/>
+          <w:vertAlign w:val="baseline"/>
+        </w:rPr>
+        <w:t xml:space="preserve">和 </w:t>
+      </w:r>
+      <w:r>
+        <w:rPr>
+          <w:rFonts w:eastAsia="Times New Roman" w:cs="Times New Roman" w:ascii="Times New Roman" w:hAnsi="Times New Roman"/>
+          <w:b/>
+          <w:bCs/>
+          <w:position w:val="0"/>
+          <w:sz w:val="24"/>
+          <w:sz w:val="24"/>
+          <w:szCs w:val="24"/>
+          <w:vertAlign w:val="baseline"/>
+        </w:rPr>
+        <w:t xml:space="preserve">iteration times </w:t>
+      </w:r>
+      <w:r>
+        <w:rPr>
+          <w:rFonts w:ascii="Times New Roman" w:hAnsi="Times New Roman" w:cs="Times New Roman" w:eastAsia="Times New Roman"/>
+          <w:b/>
+          <w:bCs/>
+          <w:position w:val="0"/>
+          <w:sz w:val="24"/>
+          <w:sz w:val="24"/>
+          <w:szCs w:val="24"/>
+          <w:vertAlign w:val="baseline"/>
+        </w:rPr>
+        <w:t>中看所</w:t>
+      </w:r>
+    </w:p>
+    <w:p>
+      <w:pPr>
+        <w:pStyle w:val="Normal"/>
+        <w:rPr>
+          <w:b/>
+          <w:b/>
+          <w:bCs/>
+        </w:rPr>
+      </w:pPr>
+      <w:r>
+        <w:rPr>
+          <w:rFonts w:eastAsia="Times New Roman" w:cs="Times New Roman" w:ascii="Times New Roman" w:hAnsi="Times New Roman"/>
+          <w:b/>
+          <w:bCs/>
+          <w:position w:val="0"/>
+          <w:sz w:val="24"/>
+          <w:sz w:val="24"/>
+          <w:szCs w:val="24"/>
+          <w:vertAlign w:val="baseline"/>
+        </w:rPr>
+        <w:tab/>
+        <w:tab/>
+        <w:t xml:space="preserve">     </w:t>
+      </w:r>
+      <w:r>
+        <w:rPr>
+          <w:rFonts w:ascii="Times New Roman" w:hAnsi="Times New Roman" w:cs="Times New Roman" w:eastAsia="Times New Roman"/>
+          <w:b/>
+          <w:bCs/>
+          <w:position w:val="0"/>
+          <w:sz w:val="24"/>
+          <w:sz w:val="24"/>
+          <w:szCs w:val="24"/>
+          <w:vertAlign w:val="baseline"/>
+        </w:rPr>
+        <w:t>有</w:t>
+      </w:r>
+      <w:r>
+        <w:rPr>
+          <w:rFonts w:eastAsia="Times New Roman" w:cs="Times New Roman" w:ascii="Times New Roman" w:hAnsi="Times New Roman"/>
+          <w:b/>
+          <w:bCs/>
+          <w:position w:val="0"/>
+          <w:sz w:val="24"/>
+          <w:sz w:val="24"/>
+          <w:szCs w:val="24"/>
+          <w:vertAlign w:val="baseline"/>
+        </w:rPr>
+        <w:t>feature</w:t>
+      </w:r>
+      <w:r>
+        <w:rPr>
+          <w:rFonts w:ascii="Times New Roman" w:hAnsi="Times New Roman" w:cs="Times New Roman" w:eastAsia="Times New Roman"/>
+          <w:b/>
+          <w:bCs/>
+          <w:position w:val="0"/>
+          <w:sz w:val="24"/>
+          <w:sz w:val="24"/>
+          <w:szCs w:val="24"/>
+          <w:vertAlign w:val="baseline"/>
+        </w:rPr>
+        <w:t>的效果較好</w:t>
       </w:r>
     </w:p>
     <w:p>
@@ -2310,13 +2531,16 @@
   </w:style>
   <w:style w:type="paragraph" w:styleId="1">
     <w:name w:val="Heading 1"/>
+    <w:basedOn w:val="Normal"/>
     <w:next w:val="Normal"/>
     <w:qFormat/>
     <w:pPr>
       <w:keepNext w:val="true"/>
       <w:keepLines/>
       <w:widowControl w:val="false"/>
+      <w:bidi w:val="0"/>
       <w:spacing w:lineRule="auto" w:line="240" w:before="400" w:after="120"/>
+      <w:jc w:val="left"/>
     </w:pPr>
     <w:rPr>
       <w:rFonts w:ascii="Arial" w:hAnsi="Arial" w:eastAsia="Arial" w:cs="Arial"/>
@@ -2329,13 +2553,16 @@
   </w:style>
   <w:style w:type="paragraph" w:styleId="2">
     <w:name w:val="Heading 2"/>
+    <w:basedOn w:val="Normal"/>
     <w:next w:val="Normal"/>
     <w:qFormat/>
     <w:pPr>
       <w:keepNext w:val="true"/>
       <w:keepLines/>
       <w:widowControl w:val="false"/>
+      <w:bidi w:val="0"/>
       <w:spacing w:lineRule="auto" w:line="240" w:before="360" w:after="120"/>
+      <w:jc w:val="left"/>
     </w:pPr>
     <w:rPr>
       <w:rFonts w:ascii="Arial" w:hAnsi="Arial" w:eastAsia="Arial" w:cs="Arial"/>
@@ -2349,13 +2576,16 @@
   </w:style>
   <w:style w:type="paragraph" w:styleId="3">
     <w:name w:val="Heading 3"/>
+    <w:basedOn w:val="Normal"/>
     <w:next w:val="Normal"/>
     <w:qFormat/>
     <w:pPr>
       <w:keepNext w:val="true"/>
       <w:keepLines/>
       <w:widowControl w:val="false"/>
+      <w:bidi w:val="0"/>
       <w:spacing w:lineRule="auto" w:line="240" w:before="320" w:after="80"/>
+      <w:jc w:val="left"/>
     </w:pPr>
     <w:rPr>
       <w:rFonts w:ascii="Arial" w:hAnsi="Arial" w:eastAsia="Arial" w:cs="Arial"/>
@@ -2369,13 +2599,16 @@
   </w:style>
   <w:style w:type="paragraph" w:styleId="4">
     <w:name w:val="Heading 4"/>
+    <w:basedOn w:val="Normal"/>
     <w:next w:val="Normal"/>
     <w:qFormat/>
     <w:pPr>
       <w:keepNext w:val="true"/>
       <w:keepLines/>
       <w:widowControl w:val="false"/>
+      <w:bidi w:val="0"/>
       <w:spacing w:lineRule="auto" w:line="240" w:before="280" w:after="80"/>
+      <w:jc w:val="left"/>
     </w:pPr>
     <w:rPr>
       <w:rFonts w:ascii="Arial" w:hAnsi="Arial" w:eastAsia="Arial" w:cs="Arial"/>
@@ -2388,13 +2621,16 @@
   </w:style>
   <w:style w:type="paragraph" w:styleId="5">
     <w:name w:val="Heading 5"/>
+    <w:basedOn w:val="Normal"/>
     <w:next w:val="Normal"/>
     <w:qFormat/>
     <w:pPr>
       <w:keepNext w:val="true"/>
       <w:keepLines/>
       <w:widowControl w:val="false"/>
+      <w:bidi w:val="0"/>
       <w:spacing w:lineRule="auto" w:line="240" w:before="240" w:after="80"/>
+      <w:jc w:val="left"/>
     </w:pPr>
     <w:rPr>
       <w:rFonts w:ascii="Arial" w:hAnsi="Arial" w:eastAsia="Arial" w:cs="Arial"/>
@@ -2407,13 +2643,16 @@
   </w:style>
   <w:style w:type="paragraph" w:styleId="6">
     <w:name w:val="Heading 6"/>
+    <w:basedOn w:val="Normal"/>
     <w:next w:val="Normal"/>
     <w:qFormat/>
     <w:pPr>
       <w:keepNext w:val="true"/>
       <w:keepLines/>
       <w:widowControl w:val="false"/>
+      <w:bidi w:val="0"/>
       <w:spacing w:lineRule="auto" w:line="240" w:before="240" w:after="80"/>
+      <w:jc w:val="left"/>
     </w:pPr>
     <w:rPr>
       <w:rFonts w:ascii="Arial" w:hAnsi="Arial" w:eastAsia="Arial" w:cs="Arial"/>
@@ -2680,6 +2919,136 @@
   </w:style>
   <w:style w:type="character" w:styleId="ListLabel36">
     <w:name w:val="ListLabel 36"/>
+    <w:qFormat/>
+    <w:rPr>
+      <w:u w:val="none"/>
+    </w:rPr>
+  </w:style>
+  <w:style w:type="character" w:styleId="ListLabel37">
+    <w:name w:val="ListLabel 37"/>
+    <w:qFormat/>
+    <w:rPr>
+      <w:rFonts w:ascii="Times New Roman" w:hAnsi="Times New Roman"/>
+      <w:sz w:val="24"/>
+      <w:u w:val="none"/>
+    </w:rPr>
+  </w:style>
+  <w:style w:type="character" w:styleId="ListLabel38">
+    <w:name w:val="ListLabel 38"/>
+    <w:qFormat/>
+    <w:rPr>
+      <w:u w:val="none"/>
+    </w:rPr>
+  </w:style>
+  <w:style w:type="character" w:styleId="ListLabel39">
+    <w:name w:val="ListLabel 39"/>
+    <w:qFormat/>
+    <w:rPr>
+      <w:u w:val="none"/>
+    </w:rPr>
+  </w:style>
+  <w:style w:type="character" w:styleId="ListLabel40">
+    <w:name w:val="ListLabel 40"/>
+    <w:qFormat/>
+    <w:rPr>
+      <w:u w:val="none"/>
+    </w:rPr>
+  </w:style>
+  <w:style w:type="character" w:styleId="ListLabel41">
+    <w:name w:val="ListLabel 41"/>
+    <w:qFormat/>
+    <w:rPr>
+      <w:u w:val="none"/>
+    </w:rPr>
+  </w:style>
+  <w:style w:type="character" w:styleId="ListLabel42">
+    <w:name w:val="ListLabel 42"/>
+    <w:qFormat/>
+    <w:rPr>
+      <w:u w:val="none"/>
+    </w:rPr>
+  </w:style>
+  <w:style w:type="character" w:styleId="ListLabel43">
+    <w:name w:val="ListLabel 43"/>
+    <w:qFormat/>
+    <w:rPr>
+      <w:u w:val="none"/>
+    </w:rPr>
+  </w:style>
+  <w:style w:type="character" w:styleId="ListLabel44">
+    <w:name w:val="ListLabel 44"/>
+    <w:qFormat/>
+    <w:rPr>
+      <w:u w:val="none"/>
+    </w:rPr>
+  </w:style>
+  <w:style w:type="character" w:styleId="ListLabel45">
+    <w:name w:val="ListLabel 45"/>
+    <w:qFormat/>
+    <w:rPr>
+      <w:u w:val="none"/>
+    </w:rPr>
+  </w:style>
+  <w:style w:type="character" w:styleId="ListLabel46">
+    <w:name w:val="ListLabel 46"/>
+    <w:qFormat/>
+    <w:rPr>
+      <w:rFonts w:ascii="Times New Roman" w:hAnsi="Times New Roman"/>
+      <w:sz w:val="24"/>
+      <w:u w:val="none"/>
+    </w:rPr>
+  </w:style>
+  <w:style w:type="character" w:styleId="ListLabel47">
+    <w:name w:val="ListLabel 47"/>
+    <w:qFormat/>
+    <w:rPr>
+      <w:u w:val="none"/>
+    </w:rPr>
+  </w:style>
+  <w:style w:type="character" w:styleId="ListLabel48">
+    <w:name w:val="ListLabel 48"/>
+    <w:qFormat/>
+    <w:rPr>
+      <w:u w:val="none"/>
+    </w:rPr>
+  </w:style>
+  <w:style w:type="character" w:styleId="ListLabel49">
+    <w:name w:val="ListLabel 49"/>
+    <w:qFormat/>
+    <w:rPr>
+      <w:u w:val="none"/>
+    </w:rPr>
+  </w:style>
+  <w:style w:type="character" w:styleId="ListLabel50">
+    <w:name w:val="ListLabel 50"/>
+    <w:qFormat/>
+    <w:rPr>
+      <w:u w:val="none"/>
+    </w:rPr>
+  </w:style>
+  <w:style w:type="character" w:styleId="ListLabel51">
+    <w:name w:val="ListLabel 51"/>
+    <w:qFormat/>
+    <w:rPr>
+      <w:u w:val="none"/>
+    </w:rPr>
+  </w:style>
+  <w:style w:type="character" w:styleId="ListLabel52">
+    <w:name w:val="ListLabel 52"/>
+    <w:qFormat/>
+    <w:rPr>
+      <w:u w:val="none"/>
+    </w:rPr>
+  </w:style>
+  <w:style w:type="character" w:styleId="ListLabel53">
+    <w:name w:val="ListLabel 53"/>
+    <w:qFormat/>
+    <w:rPr>
+      <w:u w:val="none"/>
+    </w:rPr>
+  </w:style>
+  <w:style w:type="character" w:styleId="ListLabel54">
+    <w:name w:val="ListLabel 54"/>
     <w:qFormat/>
     <w:rPr>
       <w:u w:val="none"/>

</xml_diff>

<commit_message>
update docx to finish problem 02
</commit_message>
<xml_diff>
--- a/hw1/report.docx
+++ b/hw1/report.docx
@@ -826,51 +826,446 @@
         </w:rPr>
         <w:t xml:space="preserve">all feature </w:t>
         <w:tab/>
-        <w:t>: 5.63779</w:t>
-      </w:r>
-      <w:r>
-        <w:rPr>
-          <w:rFonts w:eastAsia="Times New Roman" w:cs="Times New Roman" w:ascii="Times New Roman" w:hAnsi="Times New Roman"/>
-          <w:position w:val="0"/>
-          <w:sz w:val="24"/>
-          <w:sz w:val="24"/>
-          <w:szCs w:val="24"/>
-          <w:vertAlign w:val="baseline"/>
-        </w:rPr>
-        <w:t>(public)</w:t>
-      </w:r>
-      <w:r>
-        <w:rPr>
-          <w:rFonts w:eastAsia="Times New Roman" w:cs="Times New Roman" w:ascii="Times New Roman" w:hAnsi="Times New Roman"/>
-          <w:position w:val="0"/>
-          <w:sz w:val="24"/>
-          <w:sz w:val="24"/>
-          <w:szCs w:val="24"/>
-          <w:vertAlign w:val="baseline"/>
-        </w:rPr>
-        <w:t>+7.21544</w:t>
-      </w:r>
-      <w:r>
-        <w:rPr>
-          <w:rFonts w:eastAsia="Times New Roman" w:cs="Times New Roman" w:ascii="Times New Roman" w:hAnsi="Times New Roman"/>
-          <w:position w:val="0"/>
-          <w:sz w:val="24"/>
-          <w:sz w:val="24"/>
-          <w:szCs w:val="24"/>
-          <w:vertAlign w:val="baseline"/>
-        </w:rPr>
-        <w:t>(private)</w:t>
-      </w:r>
-      <w:r>
-        <w:rPr>
-          <w:rFonts w:eastAsia="Times New Roman" w:cs="Times New Roman" w:ascii="Times New Roman" w:hAnsi="Times New Roman"/>
-          <w:position w:val="0"/>
-          <w:sz w:val="24"/>
-          <w:sz w:val="24"/>
-          <w:szCs w:val="24"/>
-          <w:vertAlign w:val="baseline"/>
-        </w:rPr>
-        <w:t>=12.85323</w:t>
+        <w:t>: 5.63779(public)+7.21544(private)=12.85323</w:t>
+      </w:r>
+    </w:p>
+    <w:p>
+      <w:pPr>
+        <w:pStyle w:val="Normal"/>
+        <w:rPr/>
+      </w:pPr>
+      <w:r>
+        <w:rPr>
+          <w:rFonts w:eastAsia="Times New Roman" w:cs="Times New Roman" w:ascii="Times New Roman" w:hAnsi="Times New Roman"/>
+          <w:position w:val="0"/>
+          <w:sz w:val="24"/>
+          <w:sz w:val="24"/>
+          <w:szCs w:val="24"/>
+          <w:vertAlign w:val="baseline"/>
+        </w:rPr>
+        <w:tab/>
+      </w:r>
+      <w:r>
+        <w:rPr>
+          <w:rFonts w:ascii="Times New Roman" w:hAnsi="Times New Roman" w:cs="Times New Roman" w:eastAsia="Times New Roman"/>
+          <w:position w:val="0"/>
+          <w:sz w:val="24"/>
+          <w:sz w:val="24"/>
+          <w:szCs w:val="24"/>
+          <w:vertAlign w:val="baseline"/>
+        </w:rPr>
+        <w:t>（</w:t>
+      </w:r>
+      <w:r>
+        <w:rPr>
+          <w:rFonts w:eastAsia="Times New Roman" w:cs="Times New Roman" w:ascii="Times New Roman" w:hAnsi="Times New Roman"/>
+          <w:position w:val="0"/>
+          <w:sz w:val="24"/>
+          <w:sz w:val="24"/>
+          <w:szCs w:val="24"/>
+          <w:vertAlign w:val="baseline"/>
+        </w:rPr>
+        <w:t>2</w:t>
+      </w:r>
+      <w:r>
+        <w:rPr>
+          <w:rFonts w:ascii="Times New Roman" w:hAnsi="Times New Roman" w:cs="Times New Roman" w:eastAsia="Times New Roman"/>
+          <w:position w:val="0"/>
+          <w:sz w:val="24"/>
+          <w:sz w:val="24"/>
+          <w:szCs w:val="24"/>
+          <w:vertAlign w:val="baseline"/>
+        </w:rPr>
+        <w:t>）</w:t>
+      </w:r>
+      <w:r>
+        <w:rPr>
+          <w:rFonts w:eastAsia="Times New Roman" w:cs="Times New Roman" w:ascii="Times New Roman" w:hAnsi="Times New Roman"/>
+          <w:position w:val="0"/>
+          <w:sz w:val="24"/>
+          <w:sz w:val="24"/>
+          <w:szCs w:val="24"/>
+          <w:vertAlign w:val="baseline"/>
+        </w:rPr>
+        <w:t xml:space="preserve">pm 2.5 only </w:t>
+        <w:tab/>
+        <w:t>: 5.90263(public)+7.22356(private)=13.12619</w:t>
+      </w:r>
+    </w:p>
+    <w:p>
+      <w:pPr>
+        <w:pStyle w:val="Normal"/>
+        <w:rPr/>
+      </w:pPr>
+      <w:r>
+        <w:rPr>
+          <w:rFonts w:eastAsia="Times New Roman" w:cs="Times New Roman" w:ascii="Times New Roman" w:hAnsi="Times New Roman"/>
+          <w:position w:val="0"/>
+          <w:sz w:val="24"/>
+          <w:sz w:val="24"/>
+          <w:szCs w:val="24"/>
+          <w:vertAlign w:val="baseline"/>
+        </w:rPr>
+        <w:tab/>
+        <w:tab/>
+      </w:r>
+    </w:p>
+    <w:p>
+      <w:pPr>
+        <w:pStyle w:val="Normal"/>
+        <w:rPr/>
+      </w:pPr>
+      <w:r>
+        <w:rPr>
+          <w:rFonts w:eastAsia="Times New Roman" w:cs="Times New Roman" w:ascii="Times New Roman" w:hAnsi="Times New Roman"/>
+          <w:position w:val="0"/>
+          <w:sz w:val="24"/>
+          <w:sz w:val="24"/>
+          <w:szCs w:val="24"/>
+          <w:vertAlign w:val="baseline"/>
+        </w:rPr>
+        <w:tab/>
+      </w:r>
+      <w:r>
+        <w:rPr>
+          <w:rFonts w:eastAsia="Times New Roman" w:cs="Times New Roman" w:ascii="Times New Roman" w:hAnsi="Times New Roman"/>
+          <w:b/>
+          <w:bCs/>
+          <w:position w:val="0"/>
+          <w:sz w:val="24"/>
+          <w:sz w:val="24"/>
+          <w:szCs w:val="24"/>
+          <w:vertAlign w:val="baseline"/>
+        </w:rPr>
+        <w:t xml:space="preserve">=&gt; </w:t>
+      </w:r>
+      <w:r>
+        <w:rPr>
+          <w:rFonts w:ascii="Times New Roman" w:hAnsi="Times New Roman" w:cs="Times New Roman" w:eastAsia="Times New Roman"/>
+          <w:b/>
+          <w:bCs/>
+          <w:position w:val="0"/>
+          <w:sz w:val="24"/>
+          <w:sz w:val="24"/>
+          <w:szCs w:val="24"/>
+          <w:vertAlign w:val="baseline"/>
+        </w:rPr>
+        <w:t>由上述的資料可以發現在指定的</w:t>
+      </w:r>
+      <w:r>
+        <w:rPr>
+          <w:rFonts w:eastAsia="Times New Roman" w:cs="Times New Roman" w:ascii="Times New Roman" w:hAnsi="Times New Roman"/>
+          <w:b/>
+          <w:bCs/>
+          <w:position w:val="0"/>
+          <w:sz w:val="24"/>
+          <w:sz w:val="24"/>
+          <w:szCs w:val="24"/>
+          <w:vertAlign w:val="baseline"/>
+        </w:rPr>
+        <w:t xml:space="preserve">learning rate </w:t>
+      </w:r>
+      <w:r>
+        <w:rPr>
+          <w:rFonts w:ascii="Times New Roman" w:hAnsi="Times New Roman" w:cs="Times New Roman" w:eastAsia="Times New Roman"/>
+          <w:b/>
+          <w:bCs/>
+          <w:position w:val="0"/>
+          <w:sz w:val="24"/>
+          <w:sz w:val="24"/>
+          <w:szCs w:val="24"/>
+          <w:vertAlign w:val="baseline"/>
+        </w:rPr>
+        <w:t xml:space="preserve">和 </w:t>
+      </w:r>
+      <w:r>
+        <w:rPr>
+          <w:rFonts w:eastAsia="Times New Roman" w:cs="Times New Roman" w:ascii="Times New Roman" w:hAnsi="Times New Roman"/>
+          <w:b/>
+          <w:bCs/>
+          <w:position w:val="0"/>
+          <w:sz w:val="24"/>
+          <w:sz w:val="24"/>
+          <w:szCs w:val="24"/>
+          <w:vertAlign w:val="baseline"/>
+        </w:rPr>
+        <w:t xml:space="preserve">iteration times </w:t>
+      </w:r>
+      <w:r>
+        <w:rPr>
+          <w:rFonts w:ascii="Times New Roman" w:hAnsi="Times New Roman" w:cs="Times New Roman" w:eastAsia="Times New Roman"/>
+          <w:b/>
+          <w:bCs/>
+          <w:position w:val="0"/>
+          <w:sz w:val="24"/>
+          <w:sz w:val="24"/>
+          <w:szCs w:val="24"/>
+          <w:vertAlign w:val="baseline"/>
+        </w:rPr>
+        <w:t>中看所</w:t>
+      </w:r>
+    </w:p>
+    <w:p>
+      <w:pPr>
+        <w:pStyle w:val="Normal"/>
+        <w:rPr/>
+      </w:pPr>
+      <w:r>
+        <w:rPr>
+          <w:rFonts w:ascii="Times New Roman" w:hAnsi="Times New Roman" w:cs="Times New Roman" w:eastAsia="Times New Roman"/>
+          <w:b/>
+          <w:bCs/>
+          <w:position w:val="0"/>
+          <w:sz w:val="24"/>
+          <w:sz w:val="24"/>
+          <w:szCs w:val="24"/>
+          <w:vertAlign w:val="baseline"/>
+        </w:rPr>
+        <w:t xml:space="preserve">                 </w:t>
+      </w:r>
+      <w:r>
+        <w:rPr>
+          <w:rFonts w:ascii="Times New Roman" w:hAnsi="Times New Roman" w:cs="Times New Roman" w:eastAsia="Times New Roman"/>
+          <w:b/>
+          <w:bCs/>
+          <w:position w:val="0"/>
+          <w:sz w:val="24"/>
+          <w:sz w:val="24"/>
+          <w:szCs w:val="24"/>
+          <w:vertAlign w:val="baseline"/>
+        </w:rPr>
+        <w:t>有</w:t>
+      </w:r>
+      <w:r>
+        <w:rPr>
+          <w:rFonts w:eastAsia="Times New Roman" w:cs="Times New Roman" w:ascii="Times New Roman" w:hAnsi="Times New Roman"/>
+          <w:b/>
+          <w:bCs/>
+          <w:position w:val="0"/>
+          <w:sz w:val="24"/>
+          <w:sz w:val="24"/>
+          <w:szCs w:val="24"/>
+          <w:vertAlign w:val="baseline"/>
+        </w:rPr>
+        <w:t>feature</w:t>
+      </w:r>
+      <w:r>
+        <w:rPr>
+          <w:rFonts w:ascii="Times New Roman" w:hAnsi="Times New Roman" w:cs="Times New Roman" w:eastAsia="Times New Roman"/>
+          <w:b/>
+          <w:bCs/>
+          <w:position w:val="0"/>
+          <w:sz w:val="24"/>
+          <w:sz w:val="24"/>
+          <w:szCs w:val="24"/>
+          <w:vertAlign w:val="baseline"/>
+        </w:rPr>
+        <w:t>的效果較好</w:t>
+      </w:r>
+    </w:p>
+    <w:p>
+      <w:pPr>
+        <w:pStyle w:val="Normal"/>
+        <w:rPr>
+          <w:rFonts w:ascii="Times New Roman" w:hAnsi="Times New Roman" w:eastAsia="Times New Roman" w:cs="Times New Roman"/>
+          <w:sz w:val="24"/>
+          <w:szCs w:val="24"/>
+        </w:rPr>
+      </w:pPr>
+      <w:r>
+        <w:rPr>
+          <w:rFonts w:eastAsia="Times New Roman" w:cs="Times New Roman" w:ascii="Times New Roman" w:hAnsi="Times New Roman"/>
+          <w:sz w:val="24"/>
+          <w:szCs w:val="24"/>
+        </w:rPr>
+      </w:r>
+    </w:p>
+    <w:p>
+      <w:pPr>
+        <w:pStyle w:val="Normal"/>
+        <w:rPr/>
+      </w:pPr>
+      <w:r>
+        <w:rPr>
+          <w:rFonts w:eastAsia="Gungsuh" w:cs="Gungsuh" w:ascii="Gungsuh" w:hAnsi="Gungsuh"/>
+          <w:sz w:val="24"/>
+          <w:szCs w:val="24"/>
+        </w:rPr>
+        <w:t>2. (1%)</w:t>
+      </w:r>
+      <w:r>
+        <w:rPr>
+          <w:rFonts w:ascii="Gungsuh" w:hAnsi="Gungsuh" w:cs="Gungsuh" w:eastAsia="Gungsuh"/>
+          <w:sz w:val="24"/>
+          <w:szCs w:val="24"/>
+        </w:rPr>
+        <w:t>將</w:t>
+      </w:r>
+      <w:r>
+        <w:rPr>
+          <w:rFonts w:eastAsia="Gungsuh" w:cs="Gungsuh" w:ascii="Gungsuh" w:hAnsi="Gungsuh"/>
+          <w:sz w:val="24"/>
+          <w:szCs w:val="24"/>
+        </w:rPr>
+        <w:t>feature</w:t>
+      </w:r>
+      <w:r>
+        <w:rPr>
+          <w:rFonts w:ascii="Gungsuh" w:hAnsi="Gungsuh" w:cs="Gungsuh" w:eastAsia="Gungsuh"/>
+          <w:sz w:val="24"/>
+          <w:szCs w:val="24"/>
+        </w:rPr>
+        <w:t>從抽前</w:t>
+      </w:r>
+      <w:r>
+        <w:rPr>
+          <w:rFonts w:eastAsia="Gungsuh" w:cs="Gungsuh" w:ascii="Gungsuh" w:hAnsi="Gungsuh"/>
+          <w:sz w:val="24"/>
+          <w:szCs w:val="24"/>
+        </w:rPr>
+        <w:t>9</w:t>
+      </w:r>
+      <w:r>
+        <w:rPr>
+          <w:rFonts w:ascii="Gungsuh" w:hAnsi="Gungsuh" w:cs="Gungsuh" w:eastAsia="Gungsuh"/>
+          <w:sz w:val="24"/>
+          <w:szCs w:val="24"/>
+        </w:rPr>
+        <w:t>小時改成抽前</w:t>
+      </w:r>
+      <w:r>
+        <w:rPr>
+          <w:rFonts w:eastAsia="Gungsuh" w:cs="Gungsuh" w:ascii="Gungsuh" w:hAnsi="Gungsuh"/>
+          <w:sz w:val="24"/>
+          <w:szCs w:val="24"/>
+        </w:rPr>
+        <w:t>5</w:t>
+      </w:r>
+      <w:r>
+        <w:rPr>
+          <w:rFonts w:ascii="Gungsuh" w:hAnsi="Gungsuh" w:cs="Gungsuh" w:eastAsia="Gungsuh"/>
+          <w:sz w:val="24"/>
+          <w:szCs w:val="24"/>
+        </w:rPr>
+        <w:t>小時，討論其變化</w:t>
+      </w:r>
+    </w:p>
+    <w:p>
+      <w:pPr>
+        <w:pStyle w:val="Normal"/>
+        <w:rPr/>
+      </w:pPr>
+      <w:r>
+        <w:rPr>
+          <w:rFonts w:eastAsia="Times New Roman" w:cs="Times New Roman" w:ascii="Times New Roman" w:hAnsi="Times New Roman"/>
+          <w:position w:val="0"/>
+          <w:sz w:val="24"/>
+          <w:sz w:val="24"/>
+          <w:szCs w:val="24"/>
+          <w:vertAlign w:val="baseline"/>
+        </w:rPr>
+        <w:tab/>
+      </w:r>
+      <w:r>
+        <w:rPr>
+          <w:rFonts w:ascii="Times New Roman" w:hAnsi="Times New Roman" w:cs="Times New Roman" w:eastAsia="Times New Roman"/>
+          <w:position w:val="0"/>
+          <w:sz w:val="24"/>
+          <w:sz w:val="24"/>
+          <w:szCs w:val="24"/>
+          <w:vertAlign w:val="baseline"/>
+        </w:rPr>
+        <w:t>（</w:t>
+      </w:r>
+      <w:r>
+        <w:rPr>
+          <w:rFonts w:eastAsia="Times New Roman" w:cs="Times New Roman" w:ascii="Times New Roman" w:hAnsi="Times New Roman"/>
+          <w:position w:val="0"/>
+          <w:sz w:val="24"/>
+          <w:sz w:val="24"/>
+          <w:szCs w:val="24"/>
+          <w:vertAlign w:val="baseline"/>
+        </w:rPr>
+        <w:t>1</w:t>
+      </w:r>
+      <w:r>
+        <w:rPr>
+          <w:rFonts w:ascii="Times New Roman" w:hAnsi="Times New Roman" w:cs="Times New Roman" w:eastAsia="Times New Roman"/>
+          <w:position w:val="0"/>
+          <w:sz w:val="24"/>
+          <w:sz w:val="24"/>
+          <w:szCs w:val="24"/>
+          <w:vertAlign w:val="baseline"/>
+        </w:rPr>
+        <w:t>）</w:t>
+      </w:r>
+      <w:r>
+        <w:rPr>
+          <w:rFonts w:eastAsia="Times New Roman" w:cs="Times New Roman" w:ascii="Times New Roman" w:hAnsi="Times New Roman"/>
+          <w:position w:val="0"/>
+          <w:sz w:val="24"/>
+          <w:sz w:val="24"/>
+          <w:szCs w:val="24"/>
+          <w:vertAlign w:val="baseline"/>
+        </w:rPr>
+        <w:t xml:space="preserve">all feature </w:t>
+        <w:tab/>
+        <w:t>: 5.</w:t>
+      </w:r>
+      <w:r>
+        <w:rPr>
+          <w:rFonts w:eastAsia="Times New Roman" w:cs="Times New Roman" w:ascii="Times New Roman" w:hAnsi="Times New Roman"/>
+          <w:position w:val="0"/>
+          <w:sz w:val="24"/>
+          <w:sz w:val="24"/>
+          <w:szCs w:val="24"/>
+          <w:vertAlign w:val="baseline"/>
+        </w:rPr>
+        <w:t>98231</w:t>
+      </w:r>
+      <w:r>
+        <w:rPr>
+          <w:rFonts w:eastAsia="Times New Roman" w:cs="Times New Roman" w:ascii="Times New Roman" w:hAnsi="Times New Roman"/>
+          <w:position w:val="0"/>
+          <w:sz w:val="24"/>
+          <w:sz w:val="24"/>
+          <w:szCs w:val="24"/>
+          <w:vertAlign w:val="baseline"/>
+        </w:rPr>
+        <w:t>(public)+7.</w:t>
+      </w:r>
+      <w:r>
+        <w:rPr>
+          <w:rFonts w:eastAsia="Times New Roman" w:cs="Times New Roman" w:ascii="Times New Roman" w:hAnsi="Times New Roman"/>
+          <w:position w:val="0"/>
+          <w:sz w:val="24"/>
+          <w:sz w:val="24"/>
+          <w:szCs w:val="24"/>
+          <w:vertAlign w:val="baseline"/>
+        </w:rPr>
+        <w:t>16746</w:t>
+      </w:r>
+      <w:r>
+        <w:rPr>
+          <w:rFonts w:eastAsia="Times New Roman" w:cs="Times New Roman" w:ascii="Times New Roman" w:hAnsi="Times New Roman"/>
+          <w:position w:val="0"/>
+          <w:sz w:val="24"/>
+          <w:sz w:val="24"/>
+          <w:szCs w:val="24"/>
+          <w:vertAlign w:val="baseline"/>
+        </w:rPr>
+        <w:t>(private)=1</w:t>
+      </w:r>
+      <w:r>
+        <w:rPr>
+          <w:rFonts w:eastAsia="Times New Roman" w:cs="Times New Roman" w:ascii="Times New Roman" w:hAnsi="Times New Roman"/>
+          <w:position w:val="0"/>
+          <w:sz w:val="24"/>
+          <w:sz w:val="24"/>
+          <w:szCs w:val="24"/>
+          <w:vertAlign w:val="baseline"/>
+        </w:rPr>
+        <w:t>3.14977</w:t>
       </w:r>
     </w:p>
     <w:p>
@@ -944,25 +1339,67 @@
           <w:szCs w:val="24"/>
           <w:vertAlign w:val="baseline"/>
         </w:rPr>
-        <w:t>5.90263(public)+7.22356(private)=13.12619</w:t>
+        <w:t>6.22732</w:t>
+      </w:r>
+      <w:r>
+        <w:rPr>
+          <w:rFonts w:eastAsia="Times New Roman" w:cs="Times New Roman" w:ascii="Times New Roman" w:hAnsi="Times New Roman"/>
+          <w:position w:val="0"/>
+          <w:sz w:val="24"/>
+          <w:sz w:val="24"/>
+          <w:szCs w:val="24"/>
+          <w:vertAlign w:val="baseline"/>
+        </w:rPr>
+        <w:t>(public)+7.22</w:t>
+      </w:r>
+      <w:r>
+        <w:rPr>
+          <w:rFonts w:eastAsia="Times New Roman" w:cs="Times New Roman" w:ascii="Times New Roman" w:hAnsi="Times New Roman"/>
+          <w:position w:val="0"/>
+          <w:sz w:val="24"/>
+          <w:sz w:val="24"/>
+          <w:szCs w:val="24"/>
+          <w:vertAlign w:val="baseline"/>
+        </w:rPr>
+        <w:t>552</w:t>
+      </w:r>
+      <w:r>
+        <w:rPr>
+          <w:rFonts w:eastAsia="Times New Roman" w:cs="Times New Roman" w:ascii="Times New Roman" w:hAnsi="Times New Roman"/>
+          <w:position w:val="0"/>
+          <w:sz w:val="24"/>
+          <w:sz w:val="24"/>
+          <w:szCs w:val="24"/>
+          <w:vertAlign w:val="baseline"/>
+        </w:rPr>
+        <w:t>(private)=13.</w:t>
+      </w:r>
+      <w:r>
+        <w:rPr>
+          <w:rFonts w:eastAsia="Times New Roman" w:cs="Times New Roman" w:ascii="Times New Roman" w:hAnsi="Times New Roman"/>
+          <w:position w:val="0"/>
+          <w:sz w:val="24"/>
+          <w:sz w:val="24"/>
+          <w:szCs w:val="24"/>
+          <w:vertAlign w:val="baseline"/>
+        </w:rPr>
+        <w:t>45284</w:t>
       </w:r>
     </w:p>
     <w:p>
       <w:pPr>
         <w:pStyle w:val="Normal"/>
+        <w:rPr>
+          <w:rFonts w:ascii="Times New Roman" w:hAnsi="Times New Roman" w:eastAsia="Times New Roman" w:cs="Times New Roman"/>
+          <w:position w:val="0"/>
+          <w:sz w:val="22"/>
+          <w:sz w:val="24"/>
+          <w:szCs w:val="24"/>
+          <w:vertAlign w:val="baseline"/>
+        </w:rPr>
+      </w:pPr>
+      <w:r>
         <w:rPr/>
-      </w:pPr>
-      <w:r>
-        <w:rPr>
-          <w:rFonts w:eastAsia="Times New Roman" w:cs="Times New Roman" w:ascii="Times New Roman" w:hAnsi="Times New Roman"/>
-          <w:position w:val="0"/>
-          <w:sz w:val="24"/>
-          <w:sz w:val="24"/>
-          <w:szCs w:val="24"/>
-          <w:vertAlign w:val="baseline"/>
-        </w:rPr>
-        <w:tab/>
-        <w:tab/>
       </w:r>
     </w:p>
     <w:p>
@@ -1057,32 +1494,7 @@
           <w:szCs w:val="24"/>
           <w:vertAlign w:val="baseline"/>
         </w:rPr>
-        <w:t>中看所</w:t>
-      </w:r>
-    </w:p>
-    <w:p>
-      <w:pPr>
-        <w:pStyle w:val="Normal"/>
-        <w:rPr>
-          <w:b/>
-          <w:b/>
-          <w:bCs/>
-        </w:rPr>
-      </w:pPr>
-      <w:r>
-        <w:rPr>
-          <w:rFonts w:eastAsia="Times New Roman" w:cs="Times New Roman" w:ascii="Times New Roman" w:hAnsi="Times New Roman"/>
-          <w:b/>
-          <w:bCs/>
-          <w:position w:val="0"/>
-          <w:sz w:val="24"/>
-          <w:sz w:val="24"/>
-          <w:szCs w:val="24"/>
-          <w:vertAlign w:val="baseline"/>
-        </w:rPr>
-        <w:tab/>
-        <w:tab/>
-        <w:t xml:space="preserve">     </w:t>
+        <w:t>中</w:t>
       </w:r>
       <w:r>
         <w:rPr>
@@ -1095,7 +1507,7 @@
           <w:szCs w:val="24"/>
           <w:vertAlign w:val="baseline"/>
         </w:rPr>
-        <w:t>有</w:t>
+        <w:t>，資料預</w:t>
       </w:r>
       <w:r>
         <w:rPr>
@@ -1108,7 +1520,8 @@
           <w:szCs w:val="24"/>
           <w:vertAlign w:val="baseline"/>
         </w:rPr>
-        <w:t>feature</w:t>
+        <w:br/>
+        <w:t xml:space="preserve">                  </w:t>
       </w:r>
       <w:r>
         <w:rPr>
@@ -1121,7 +1534,86 @@
           <w:szCs w:val="24"/>
           <w:vertAlign w:val="baseline"/>
         </w:rPr>
-        <w:t>的效果較好</w:t>
+        <w:t>測的結果比九小時的差，如果不做其它修改則除了</w:t>
+      </w:r>
+      <w:r>
+        <w:rPr>
+          <w:rFonts w:eastAsia="Times New Roman" w:cs="Times New Roman" w:ascii="Times New Roman" w:hAnsi="Times New Roman"/>
+          <w:b/>
+          <w:bCs/>
+          <w:position w:val="0"/>
+          <w:sz w:val="24"/>
+          <w:sz w:val="24"/>
+          <w:szCs w:val="24"/>
+          <w:vertAlign w:val="baseline"/>
+        </w:rPr>
+        <w:t>all feature</w:t>
+      </w:r>
+      <w:r>
+        <w:rPr>
+          <w:rFonts w:ascii="Times New Roman" w:hAnsi="Times New Roman" w:cs="Times New Roman" w:eastAsia="Times New Roman"/>
+          <w:b/>
+          <w:bCs/>
+          <w:position w:val="0"/>
+          <w:sz w:val="24"/>
+          <w:sz w:val="24"/>
+          <w:szCs w:val="24"/>
+          <w:vertAlign w:val="baseline"/>
+        </w:rPr>
+        <w:t>的</w:t>
+      </w:r>
+      <w:r>
+        <w:rPr>
+          <w:rFonts w:eastAsia="Times New Roman" w:cs="Times New Roman" w:ascii="Times New Roman" w:hAnsi="Times New Roman"/>
+          <w:b/>
+          <w:bCs/>
+          <w:position w:val="0"/>
+          <w:sz w:val="24"/>
+          <w:sz w:val="24"/>
+          <w:szCs w:val="24"/>
+          <w:vertAlign w:val="baseline"/>
+        </w:rPr>
+        <w:t xml:space="preserve">private </w:t>
+      </w:r>
+      <w:r>
+        <w:rPr>
+          <w:rFonts w:ascii="Times New Roman" w:hAnsi="Times New Roman" w:cs="Times New Roman" w:eastAsia="Times New Roman"/>
+          <w:b/>
+          <w:bCs/>
+          <w:position w:val="0"/>
+          <w:sz w:val="24"/>
+          <w:sz w:val="24"/>
+          <w:szCs w:val="24"/>
+          <w:vertAlign w:val="baseline"/>
+        </w:rPr>
+        <w:t>有</w:t>
+      </w:r>
+      <w:r>
+        <w:rPr>
+          <w:rFonts w:eastAsia="Times New Roman" w:cs="Times New Roman" w:ascii="Times New Roman" w:hAnsi="Times New Roman"/>
+          <w:b/>
+          <w:bCs/>
+          <w:position w:val="0"/>
+          <w:sz w:val="24"/>
+          <w:sz w:val="24"/>
+          <w:szCs w:val="24"/>
+          <w:vertAlign w:val="baseline"/>
+        </w:rPr>
+        <w:br/>
+        <w:t xml:space="preserve">                  </w:t>
+      </w:r>
+      <w:r>
+        <w:rPr>
+          <w:rFonts w:ascii="Times New Roman" w:hAnsi="Times New Roman" w:cs="Times New Roman" w:eastAsia="Times New Roman"/>
+          <w:b/>
+          <w:bCs/>
+          <w:position w:val="0"/>
+          <w:sz w:val="24"/>
+          <w:sz w:val="24"/>
+          <w:szCs w:val="24"/>
+          <w:vertAlign w:val="baseline"/>
+        </w:rPr>
+        <w:t>改進（有可能是剛好才這樣）之外並無其它優勢。</w:t>
       </w:r>
     </w:p>
     <w:p>
@@ -1144,102 +1636,7 @@
     <w:p>
       <w:pPr>
         <w:pStyle w:val="Normal"/>
-        <w:rPr>
-          <w:rFonts w:ascii="Times New Roman" w:hAnsi="Times New Roman" w:eastAsia="Times New Roman" w:cs="Times New Roman"/>
-          <w:sz w:val="24"/>
-          <w:szCs w:val="24"/>
-        </w:rPr>
-      </w:pPr>
-      <w:r>
-        <w:rPr>
-          <w:rFonts w:eastAsia="Gungsuh" w:cs="Gungsuh" w:ascii="Gungsuh" w:hAnsi="Gungsuh"/>
-          <w:sz w:val="24"/>
-          <w:szCs w:val="24"/>
-        </w:rPr>
-        <w:t>2. (1%)</w:t>
-      </w:r>
-      <w:r>
-        <w:rPr>
-          <w:rFonts w:ascii="Gungsuh" w:hAnsi="Gungsuh" w:cs="Gungsuh" w:eastAsia="Gungsuh"/>
-          <w:sz w:val="24"/>
-          <w:szCs w:val="24"/>
-        </w:rPr>
-        <w:t>將</w:t>
-      </w:r>
-      <w:r>
-        <w:rPr>
-          <w:rFonts w:eastAsia="Gungsuh" w:cs="Gungsuh" w:ascii="Gungsuh" w:hAnsi="Gungsuh"/>
-          <w:sz w:val="24"/>
-          <w:szCs w:val="24"/>
-        </w:rPr>
-        <w:t>feature</w:t>
-      </w:r>
-      <w:r>
-        <w:rPr>
-          <w:rFonts w:ascii="Gungsuh" w:hAnsi="Gungsuh" w:cs="Gungsuh" w:eastAsia="Gungsuh"/>
-          <w:sz w:val="24"/>
-          <w:szCs w:val="24"/>
-        </w:rPr>
-        <w:t>從抽前</w:t>
-      </w:r>
-      <w:r>
-        <w:rPr>
-          <w:rFonts w:eastAsia="Gungsuh" w:cs="Gungsuh" w:ascii="Gungsuh" w:hAnsi="Gungsuh"/>
-          <w:sz w:val="24"/>
-          <w:szCs w:val="24"/>
-        </w:rPr>
-        <w:t>9</w:t>
-      </w:r>
-      <w:r>
-        <w:rPr>
-          <w:rFonts w:ascii="Gungsuh" w:hAnsi="Gungsuh" w:cs="Gungsuh" w:eastAsia="Gungsuh"/>
-          <w:sz w:val="24"/>
-          <w:szCs w:val="24"/>
-        </w:rPr>
-        <w:t>小時改成抽前</w:t>
-      </w:r>
-      <w:r>
-        <w:rPr>
-          <w:rFonts w:eastAsia="Gungsuh" w:cs="Gungsuh" w:ascii="Gungsuh" w:hAnsi="Gungsuh"/>
-          <w:sz w:val="24"/>
-          <w:szCs w:val="24"/>
-        </w:rPr>
-        <w:t>5</w:t>
-      </w:r>
-      <w:r>
-        <w:rPr>
-          <w:rFonts w:ascii="Gungsuh" w:hAnsi="Gungsuh" w:cs="Gungsuh" w:eastAsia="Gungsuh"/>
-          <w:sz w:val="24"/>
-          <w:szCs w:val="24"/>
-        </w:rPr>
-        <w:t>小時，討論其變化</w:t>
-      </w:r>
-    </w:p>
-    <w:p>
-      <w:pPr>
-        <w:pStyle w:val="Normal"/>
-        <w:rPr>
-          <w:rFonts w:ascii="Times New Roman" w:hAnsi="Times New Roman" w:eastAsia="Times New Roman" w:cs="Times New Roman"/>
-          <w:sz w:val="24"/>
-          <w:szCs w:val="24"/>
-        </w:rPr>
-      </w:pPr>
-      <w:r>
-        <w:rPr>
-          <w:rFonts w:eastAsia="Times New Roman" w:cs="Times New Roman" w:ascii="Times New Roman" w:hAnsi="Times New Roman"/>
-          <w:sz w:val="24"/>
-          <w:szCs w:val="24"/>
-        </w:rPr>
-      </w:r>
-    </w:p>
-    <w:p>
-      <w:pPr>
-        <w:pStyle w:val="Normal"/>
-        <w:rPr>
-          <w:rFonts w:ascii="Times New Roman" w:hAnsi="Times New Roman" w:eastAsia="Times New Roman" w:cs="Times New Roman"/>
-          <w:sz w:val="24"/>
-          <w:szCs w:val="24"/>
-        </w:rPr>
+        <w:rPr/>
       </w:pPr>
       <w:r>
         <w:rPr>
@@ -1304,23 +1701,6 @@
           <w:szCs w:val="24"/>
         </w:rPr>
         <w:t>，並作圖</w:t>
-      </w:r>
-    </w:p>
-    <w:p>
-      <w:pPr>
-        <w:pStyle w:val="Normal"/>
-        <w:rPr>
-          <w:rFonts w:ascii="Times New Roman" w:hAnsi="Times New Roman" w:eastAsia="Times New Roman" w:cs="Times New Roman"/>
-          <w:sz w:val="24"/>
-          <w:szCs w:val="24"/>
-        </w:rPr>
-      </w:pPr>
-      <w:r>
-        <w:rPr>
-          <w:rFonts w:eastAsia="Times New Roman" w:cs="Times New Roman" w:ascii="Times New Roman" w:hAnsi="Times New Roman"/>
-          <w:sz w:val="24"/>
-          <w:szCs w:val="24"/>
-        </w:rPr>
       </w:r>
     </w:p>
     <w:p>
@@ -3049,6 +3429,136 @@
   </w:style>
   <w:style w:type="character" w:styleId="ListLabel54">
     <w:name w:val="ListLabel 54"/>
+    <w:qFormat/>
+    <w:rPr>
+      <w:u w:val="none"/>
+    </w:rPr>
+  </w:style>
+  <w:style w:type="character" w:styleId="ListLabel55">
+    <w:name w:val="ListLabel 55"/>
+    <w:qFormat/>
+    <w:rPr>
+      <w:rFonts w:ascii="Times New Roman" w:hAnsi="Times New Roman"/>
+      <w:sz w:val="24"/>
+      <w:u w:val="none"/>
+    </w:rPr>
+  </w:style>
+  <w:style w:type="character" w:styleId="ListLabel56">
+    <w:name w:val="ListLabel 56"/>
+    <w:qFormat/>
+    <w:rPr>
+      <w:u w:val="none"/>
+    </w:rPr>
+  </w:style>
+  <w:style w:type="character" w:styleId="ListLabel57">
+    <w:name w:val="ListLabel 57"/>
+    <w:qFormat/>
+    <w:rPr>
+      <w:u w:val="none"/>
+    </w:rPr>
+  </w:style>
+  <w:style w:type="character" w:styleId="ListLabel58">
+    <w:name w:val="ListLabel 58"/>
+    <w:qFormat/>
+    <w:rPr>
+      <w:u w:val="none"/>
+    </w:rPr>
+  </w:style>
+  <w:style w:type="character" w:styleId="ListLabel59">
+    <w:name w:val="ListLabel 59"/>
+    <w:qFormat/>
+    <w:rPr>
+      <w:u w:val="none"/>
+    </w:rPr>
+  </w:style>
+  <w:style w:type="character" w:styleId="ListLabel60">
+    <w:name w:val="ListLabel 60"/>
+    <w:qFormat/>
+    <w:rPr>
+      <w:u w:val="none"/>
+    </w:rPr>
+  </w:style>
+  <w:style w:type="character" w:styleId="ListLabel61">
+    <w:name w:val="ListLabel 61"/>
+    <w:qFormat/>
+    <w:rPr>
+      <w:u w:val="none"/>
+    </w:rPr>
+  </w:style>
+  <w:style w:type="character" w:styleId="ListLabel62">
+    <w:name w:val="ListLabel 62"/>
+    <w:qFormat/>
+    <w:rPr>
+      <w:u w:val="none"/>
+    </w:rPr>
+  </w:style>
+  <w:style w:type="character" w:styleId="ListLabel63">
+    <w:name w:val="ListLabel 63"/>
+    <w:qFormat/>
+    <w:rPr>
+      <w:u w:val="none"/>
+    </w:rPr>
+  </w:style>
+  <w:style w:type="character" w:styleId="ListLabel64">
+    <w:name w:val="ListLabel 64"/>
+    <w:qFormat/>
+    <w:rPr>
+      <w:rFonts w:ascii="Times New Roman" w:hAnsi="Times New Roman"/>
+      <w:sz w:val="24"/>
+      <w:u w:val="none"/>
+    </w:rPr>
+  </w:style>
+  <w:style w:type="character" w:styleId="ListLabel65">
+    <w:name w:val="ListLabel 65"/>
+    <w:qFormat/>
+    <w:rPr>
+      <w:u w:val="none"/>
+    </w:rPr>
+  </w:style>
+  <w:style w:type="character" w:styleId="ListLabel66">
+    <w:name w:val="ListLabel 66"/>
+    <w:qFormat/>
+    <w:rPr>
+      <w:u w:val="none"/>
+    </w:rPr>
+  </w:style>
+  <w:style w:type="character" w:styleId="ListLabel67">
+    <w:name w:val="ListLabel 67"/>
+    <w:qFormat/>
+    <w:rPr>
+      <w:u w:val="none"/>
+    </w:rPr>
+  </w:style>
+  <w:style w:type="character" w:styleId="ListLabel68">
+    <w:name w:val="ListLabel 68"/>
+    <w:qFormat/>
+    <w:rPr>
+      <w:u w:val="none"/>
+    </w:rPr>
+  </w:style>
+  <w:style w:type="character" w:styleId="ListLabel69">
+    <w:name w:val="ListLabel 69"/>
+    <w:qFormat/>
+    <w:rPr>
+      <w:u w:val="none"/>
+    </w:rPr>
+  </w:style>
+  <w:style w:type="character" w:styleId="ListLabel70">
+    <w:name w:val="ListLabel 70"/>
+    <w:qFormat/>
+    <w:rPr>
+      <w:u w:val="none"/>
+    </w:rPr>
+  </w:style>
+  <w:style w:type="character" w:styleId="ListLabel71">
+    <w:name w:val="ListLabel 71"/>
+    <w:qFormat/>
+    <w:rPr>
+      <w:u w:val="none"/>
+    </w:rPr>
+  </w:style>
+  <w:style w:type="character" w:styleId="ListLabel72">
+    <w:name w:val="ListLabel 72"/>
     <w:qFormat/>
     <w:rPr>
       <w:u w:val="none"/>

</xml_diff>